<commit_message>
Preguntas de teoria hechas menos una (P4)
</commit_message>
<xml_diff>
--- a/Proyecto4/Teoria.docx
+++ b/Proyecto4/Teoria.docx
@@ -55,21 +55,31 @@
         <w:rPr>
           <w:b/>
         </w:rPr>
-        <w:t xml:space="preserve"> a medida que el parámetro “</w:t>
-      </w:r>
-      <w:proofErr w:type="spellStart"/>
-      <w:r>
-        <w:rPr>
-          <w:b/>
-        </w:rPr>
-        <w:t>minsplit</w:t>
-      </w:r>
-      <w:proofErr w:type="spellEnd"/>
-      <w:r>
-        <w:rPr>
-          <w:b/>
-        </w:rPr>
-        <w:t xml:space="preserve">” aumenta? ¿Por qué? </w:t>
+        <w:t xml:space="preserve"> a medida que el parámetro “minsplit” aumenta? ¿Por qué? </w:t>
+      </w:r>
+    </w:p>
+    <w:p>
+      <w:pPr>
+        <w:pStyle w:val="Prrafodelista"/>
+        <w:ind w:left="360"/>
+        <w:rPr>
+          <w:b/>
+        </w:rPr>
+      </w:pPr>
+    </w:p>
+    <w:p>
+      <w:pPr>
+        <w:pStyle w:val="Prrafodelista"/>
+        <w:ind w:left="360"/>
+      </w:pPr>
+      <w:r>
+        <w:t xml:space="preserve">Según el parámetro “minsplit” aumenta, el porcentaje de aciertos baja ya que </w:t>
+      </w:r>
+      <w:r>
+        <w:t xml:space="preserve">“minsplit” </w:t>
+      </w:r>
+      <w:r>
+        <w:t>establece el número mínimo de observaciones que tiene que haber para que se haga el Split.</w:t>
       </w:r>
     </w:p>
     <w:p>
@@ -121,8 +131,9 @@
         <w:pStyle w:val="Prrafodelista"/>
         <w:ind w:left="1080"/>
       </w:pPr>
-      <w:bookmarkStart w:id="0" w:name="_GoBack"/>
-      <w:bookmarkEnd w:id="0"/>
+      <w:r>
+        <w:t>La precisión decrece.</w:t>
+      </w:r>
     </w:p>
     <w:p>
       <w:pPr>
@@ -193,6 +204,8 @@
         <w:pStyle w:val="Prrafodelista"/>
         <w:ind w:left="1080"/>
       </w:pPr>
+      <w:bookmarkStart w:id="0" w:name="_GoBack"/>
+      <w:bookmarkEnd w:id="0"/>
     </w:p>
     <w:p>
       <w:pPr>
@@ -238,26 +251,77 @@
         </w:rPr>
         <w:t>“</w:t>
       </w:r>
+      <w:r>
+        <w:rPr>
+          <w:b/>
+        </w:rPr>
+        <w:t>minsplit</w:t>
+      </w:r>
+      <w:r>
+        <w:rPr>
+          <w:rFonts w:ascii="Calibri" w:hAnsi="Calibri" w:cs="Calibri"/>
+          <w:b/>
+        </w:rPr>
+        <w:t>”</w:t>
+      </w:r>
+      <w:r>
+        <w:rPr>
+          <w:b/>
+        </w:rPr>
+        <w:t xml:space="preserve"> a la representaci</w:t>
+      </w:r>
+      <w:r>
+        <w:rPr>
+          <w:rFonts w:ascii="Calibri" w:hAnsi="Calibri" w:cs="Calibri"/>
+          <w:b/>
+        </w:rPr>
+        <w:t>ó</w:t>
+      </w:r>
+      <w:r>
+        <w:rPr>
+          <w:b/>
+        </w:rPr>
+        <w:t xml:space="preserve">n </w:t>
+      </w:r>
       <w:proofErr w:type="spellStart"/>
       <w:r>
         <w:rPr>
           <w:b/>
         </w:rPr>
-        <w:t>minsplit</w:t>
+        <w:t>gr</w:t>
+      </w:r>
+      <w:r>
+        <w:rPr>
+          <w:rFonts w:ascii="Calibri" w:hAnsi="Calibri" w:cs="Calibri"/>
+          <w:b/>
+        </w:rPr>
+        <w:t>áﬁ</w:t>
+      </w:r>
+      <w:r>
+        <w:rPr>
+          <w:b/>
+        </w:rPr>
+        <w:t>ca</w:t>
       </w:r>
       <w:proofErr w:type="spellEnd"/>
       <w:r>
         <w:rPr>
+          <w:b/>
+        </w:rPr>
+        <w:t xml:space="preserve"> del </w:t>
+      </w:r>
+      <w:r>
+        <w:rPr>
           <w:rFonts w:ascii="Calibri" w:hAnsi="Calibri" w:cs="Calibri"/>
           <w:b/>
         </w:rPr>
-        <w:t>”</w:t>
-      </w:r>
-      <w:r>
-        <w:rPr>
-          <w:b/>
-        </w:rPr>
-        <w:t xml:space="preserve"> a la representaci</w:t>
+        <w:t>á</w:t>
+      </w:r>
+      <w:r>
+        <w:rPr>
+          <w:b/>
+        </w:rPr>
+        <w:t>rbol de decisi</w:t>
       </w:r>
       <w:r>
         <w:rPr>
@@ -270,73 +334,32 @@
         <w:rPr>
           <w:b/>
         </w:rPr>
-        <w:t xml:space="preserve">n </w:t>
-      </w:r>
-      <w:proofErr w:type="spellStart"/>
-      <w:r>
-        <w:rPr>
-          <w:b/>
-        </w:rPr>
-        <w:t>gr</w:t>
-      </w:r>
-      <w:r>
-        <w:rPr>
-          <w:rFonts w:ascii="Calibri" w:hAnsi="Calibri" w:cs="Calibri"/>
-          <w:b/>
-        </w:rPr>
-        <w:t>áﬁ</w:t>
-      </w:r>
-      <w:r>
-        <w:rPr>
-          <w:b/>
-        </w:rPr>
-        <w:t>ca</w:t>
-      </w:r>
-      <w:proofErr w:type="spellEnd"/>
-      <w:r>
-        <w:rPr>
-          <w:b/>
-        </w:rPr>
-        <w:t xml:space="preserve"> del </w:t>
-      </w:r>
-      <w:r>
-        <w:rPr>
-          <w:rFonts w:ascii="Calibri" w:hAnsi="Calibri" w:cs="Calibri"/>
-          <w:b/>
-        </w:rPr>
-        <w:t>á</w:t>
-      </w:r>
-      <w:r>
-        <w:rPr>
-          <w:b/>
-        </w:rPr>
-        <w:t>rbol de decisi</w:t>
-      </w:r>
-      <w:r>
-        <w:rPr>
-          <w:rFonts w:ascii="Calibri" w:hAnsi="Calibri" w:cs="Calibri"/>
-          <w:b/>
-        </w:rPr>
-        <w:t>ó</w:t>
-      </w:r>
-      <w:r>
-        <w:rPr>
-          <w:b/>
-        </w:rPr>
-        <w:t>n</w:t>
-      </w:r>
-      <w:r>
-        <w:rPr>
-          <w:b/>
-        </w:rPr>
-        <w:t>?</w:t>
+        <w:t>n?</w:t>
       </w:r>
     </w:p>
     <w:p>
       <w:pPr>
         <w:pStyle w:val="Prrafodelista"/>
         <w:ind w:left="360"/>
-      </w:pPr>
+        <w:rPr>
+          <w:b/>
+        </w:rPr>
+      </w:pPr>
+    </w:p>
+    <w:p>
+      <w:pPr>
+        <w:pStyle w:val="Prrafodelista"/>
+        <w:ind w:left="360"/>
+      </w:pPr>
+      <w:r>
+        <w:t xml:space="preserve">Pues según aumentamos el </w:t>
+      </w:r>
+      <w:r>
+        <w:t>“minsplit”</w:t>
+      </w:r>
+      <w:r>
+        <w:t xml:space="preserve">, el árbol va teniendo menos ramas. </w:t>
+      </w:r>
     </w:p>
     <w:sectPr>
       <w:headerReference w:type="default" r:id="rId7"/>
@@ -669,6 +692,7 @@
     <w:lsdException w:name="HTML Sample" w:semiHidden="1" w:unhideWhenUsed="1"/>
     <w:lsdException w:name="HTML Typewriter" w:semiHidden="1" w:unhideWhenUsed="1"/>
     <w:lsdException w:name="HTML Variable" w:semiHidden="1" w:unhideWhenUsed="1"/>
+    <w:lsdException w:name="Normal Table" w:semiHidden="1" w:unhideWhenUsed="1"/>
     <w:lsdException w:name="annotation subject" w:semiHidden="1" w:unhideWhenUsed="1"/>
     <w:lsdException w:name="No List" w:semiHidden="1" w:unhideWhenUsed="1"/>
     <w:lsdException w:name="Outline List 1" w:semiHidden="1" w:unhideWhenUsed="1"/>
@@ -715,8 +739,10 @@
     <w:lsdException w:name="Table Subtle 2" w:semiHidden="1" w:unhideWhenUsed="1"/>
     <w:lsdException w:name="Table Web 1" w:semiHidden="1" w:unhideWhenUsed="1"/>
     <w:lsdException w:name="Table Web 2" w:semiHidden="1" w:unhideWhenUsed="1"/>
+    <w:lsdException w:name="Table Web 3" w:semiHidden="1" w:unhideWhenUsed="1"/>
     <w:lsdException w:name="Balloon Text" w:semiHidden="1" w:unhideWhenUsed="1"/>
     <w:lsdException w:name="Table Grid" w:uiPriority="39"/>
+    <w:lsdException w:name="Table Theme" w:semiHidden="1" w:unhideWhenUsed="1"/>
     <w:lsdException w:name="Placeholder Text" w:semiHidden="1"/>
     <w:lsdException w:name="No Spacing" w:uiPriority="1" w:qFormat="1"/>
     <w:lsdException w:name="Light Shading" w:uiPriority="60"/>

</xml_diff>